<commit_message>
Epic 3 - Artem Kravchenko
</commit_message>
<xml_diff>
--- a/ai_11/artem_kravchenko/epic_3/epic_3_practice_and_labs_report_artem_kravchenko.docx
+++ b/ai_11/artem_kravchenko/epic_3/epic_3_practice_and_labs_report_artem_kravchenko.docx
@@ -104,7 +104,7 @@
             <wp:extent cx="2710845" cy="2571750"/>
             <wp:effectExtent b="0" l="0" r="0" t="0"/>
             <wp:wrapNone/>
-            <wp:docPr descr="A blue and white logo&#10;&#10;Description automatically generated" id="11" name="image11.jpg"/>
+            <wp:docPr descr="A blue and white logo&#10;&#10;Description automatically generated" id="10" name="image11.jpg"/>
             <a:graphic>
               <a:graphicData uri="http://schemas.openxmlformats.org/drawingml/2006/picture">
                 <pic:pic>
@@ -1459,12 +1459,12 @@
           <wp:inline distB="114300" distT="114300" distL="114300" distR="114300">
             <wp:extent cx="1733550" cy="762000"/>
             <wp:effectExtent b="0" l="0" r="0" t="0"/>
-            <wp:docPr id="12" name="image9.png"/>
+            <wp:docPr id="11" name="image12.png"/>
             <a:graphic>
               <a:graphicData uri="http://schemas.openxmlformats.org/drawingml/2006/picture">
                 <pic:pic>
                   <pic:nvPicPr>
-                    <pic:cNvPr id="0" name="image9.png"/>
+                    <pic:cNvPr id="0" name="image12.png"/>
                     <pic:cNvPicPr preferRelativeResize="0"/>
                   </pic:nvPicPr>
                   <pic:blipFill>
@@ -1628,12 +1628,12 @@
           <wp:inline distB="114300" distT="114300" distL="114300" distR="114300">
             <wp:extent cx="5731200" cy="685800"/>
             <wp:effectExtent b="0" l="0" r="0" t="0"/>
-            <wp:docPr id="24" name="image21.png"/>
+            <wp:docPr id="25" name="image26.png"/>
             <a:graphic>
               <a:graphicData uri="http://schemas.openxmlformats.org/drawingml/2006/picture">
                 <pic:pic>
                   <pic:nvPicPr>
-                    <pic:cNvPr id="0" name="image21.png"/>
+                    <pic:cNvPr id="0" name="image26.png"/>
                     <pic:cNvPicPr preferRelativeResize="0"/>
                   </pic:nvPicPr>
                   <pic:blipFill>
@@ -2305,12 +2305,12 @@
           <wp:inline distB="114300" distT="114300" distL="114300" distR="114300">
             <wp:extent cx="3317129" cy="2667744"/>
             <wp:effectExtent b="0" l="0" r="0" t="0"/>
-            <wp:docPr id="3" name="image5.png"/>
+            <wp:docPr id="2" name="image4.png"/>
             <a:graphic>
               <a:graphicData uri="http://schemas.openxmlformats.org/drawingml/2006/picture">
                 <pic:pic>
                   <pic:nvPicPr>
-                    <pic:cNvPr id="0" name="image5.png"/>
+                    <pic:cNvPr id="0" name="image4.png"/>
                     <pic:cNvPicPr preferRelativeResize="0"/>
                   </pic:nvPicPr>
                   <pic:blipFill>
@@ -2384,12 +2384,12 @@
           <wp:inline distB="114300" distT="114300" distL="114300" distR="114300">
             <wp:extent cx="3467100" cy="3365078"/>
             <wp:effectExtent b="0" l="0" r="0" t="0"/>
-            <wp:docPr id="7" name="image14.png"/>
+            <wp:docPr id="6" name="image6.png"/>
             <a:graphic>
               <a:graphicData uri="http://schemas.openxmlformats.org/drawingml/2006/picture">
                 <pic:pic>
                   <pic:nvPicPr>
-                    <pic:cNvPr id="0" name="image14.png"/>
+                    <pic:cNvPr id="0" name="image6.png"/>
                     <pic:cNvPicPr preferRelativeResize="0"/>
                   </pic:nvPicPr>
                   <pic:blipFill>
@@ -2454,12 +2454,12 @@
           <wp:inline distB="114300" distT="114300" distL="114300" distR="114300">
             <wp:extent cx="4305300" cy="3755603"/>
             <wp:effectExtent b="0" l="0" r="0" t="0"/>
-            <wp:docPr id="23" name="image27.png"/>
+            <wp:docPr id="24" name="image24.png"/>
             <a:graphic>
               <a:graphicData uri="http://schemas.openxmlformats.org/drawingml/2006/picture">
                 <pic:pic>
                   <pic:nvPicPr>
-                    <pic:cNvPr id="0" name="image27.png"/>
+                    <pic:cNvPr id="0" name="image24.png"/>
                     <pic:cNvPicPr preferRelativeResize="0"/>
                   </pic:nvPicPr>
                   <pic:blipFill>
@@ -2522,12 +2522,12 @@
           <wp:inline distB="114300" distT="114300" distL="114300" distR="114300">
             <wp:extent cx="4445205" cy="3669878"/>
             <wp:effectExtent b="0" l="0" r="0" t="0"/>
-            <wp:docPr id="18" name="image19.png"/>
+            <wp:docPr id="18" name="image28.png"/>
             <a:graphic>
               <a:graphicData uri="http://schemas.openxmlformats.org/drawingml/2006/picture">
                 <pic:pic>
                   <pic:nvPicPr>
-                    <pic:cNvPr id="0" name="image19.png"/>
+                    <pic:cNvPr id="0" name="image28.png"/>
                     <pic:cNvPicPr preferRelativeResize="0"/>
                   </pic:nvPicPr>
                   <pic:blipFill>
@@ -2588,12 +2588,12 @@
           <wp:inline distB="114300" distT="114300" distL="114300" distR="114300">
             <wp:extent cx="5505450" cy="7013153"/>
             <wp:effectExtent b="0" l="0" r="0" t="0"/>
-            <wp:docPr id="19" name="image23.png"/>
+            <wp:docPr id="19" name="image20.png"/>
             <a:graphic>
               <a:graphicData uri="http://schemas.openxmlformats.org/drawingml/2006/picture">
                 <pic:pic>
                   <pic:nvPicPr>
-                    <pic:cNvPr id="0" name="image23.png"/>
+                    <pic:cNvPr id="0" name="image20.png"/>
                     <pic:cNvPicPr preferRelativeResize="0"/>
                   </pic:nvPicPr>
                   <pic:blipFill>
@@ -2656,12 +2656,12 @@
           <wp:inline distB="114300" distT="114300" distL="114300" distR="114300">
             <wp:extent cx="5731200" cy="7378700"/>
             <wp:effectExtent b="0" l="0" r="0" t="0"/>
-            <wp:docPr id="20" name="image26.png"/>
+            <wp:docPr id="20" name="image23.png"/>
             <a:graphic>
               <a:graphicData uri="http://schemas.openxmlformats.org/drawingml/2006/picture">
                 <pic:pic>
                   <pic:nvPicPr>
-                    <pic:cNvPr id="0" name="image26.png"/>
+                    <pic:cNvPr id="0" name="image23.png"/>
                     <pic:cNvPicPr preferRelativeResize="0"/>
                   </pic:nvPicPr>
                   <pic:blipFill>
@@ -2761,12 +2761,12 @@
           <wp:inline distB="114300" distT="114300" distL="114300" distR="114300">
             <wp:extent cx="4214813" cy="2651253"/>
             <wp:effectExtent b="0" l="0" r="0" t="0"/>
-            <wp:docPr id="15" name="image15.png"/>
+            <wp:docPr id="15" name="image19.png"/>
             <a:graphic>
               <a:graphicData uri="http://schemas.openxmlformats.org/drawingml/2006/picture">
                 <pic:pic>
                   <pic:nvPicPr>
-                    <pic:cNvPr id="0" name="image15.png"/>
+                    <pic:cNvPr id="0" name="image19.png"/>
                     <pic:cNvPicPr preferRelativeResize="0"/>
                   </pic:nvPicPr>
                   <pic:blipFill>
@@ -2828,12 +2828,12 @@
           <wp:inline distB="114300" distT="114300" distL="114300" distR="114300">
             <wp:extent cx="4562475" cy="4281488"/>
             <wp:effectExtent b="0" l="0" r="0" t="0"/>
-            <wp:docPr id="2" name="image2.png"/>
+            <wp:docPr id="1" name="image1.png"/>
             <a:graphic>
               <a:graphicData uri="http://schemas.openxmlformats.org/drawingml/2006/picture">
                 <pic:pic>
                   <pic:nvPicPr>
-                    <pic:cNvPr id="0" name="image2.png"/>
+                    <pic:cNvPr id="0" name="image1.png"/>
                     <pic:cNvPicPr preferRelativeResize="0"/>
                   </pic:nvPicPr>
                   <pic:blipFill>
@@ -2878,12 +2878,12 @@
           <wp:inline distB="114300" distT="114300" distL="114300" distR="114300">
             <wp:extent cx="4595813" cy="3323581"/>
             <wp:effectExtent b="0" l="0" r="0" t="0"/>
-            <wp:docPr id="5" name="image4.png"/>
+            <wp:docPr id="4" name="image3.png"/>
             <a:graphic>
               <a:graphicData uri="http://schemas.openxmlformats.org/drawingml/2006/picture">
                 <pic:pic>
                   <pic:nvPicPr>
-                    <pic:cNvPr id="0" name="image4.png"/>
+                    <pic:cNvPr id="0" name="image3.png"/>
                     <pic:cNvPicPr preferRelativeResize="0"/>
                   </pic:nvPicPr>
                   <pic:blipFill>
@@ -2960,12 +2960,12 @@
           <wp:inline distB="114300" distT="114300" distL="114300" distR="114300">
             <wp:extent cx="4505325" cy="4412025"/>
             <wp:effectExtent b="0" l="0" r="0" t="0"/>
-            <wp:docPr id="16" name="image16.png"/>
+            <wp:docPr id="16" name="image14.png"/>
             <a:graphic>
               <a:graphicData uri="http://schemas.openxmlformats.org/drawingml/2006/picture">
                 <pic:pic>
                   <pic:nvPicPr>
-                    <pic:cNvPr id="0" name="image16.png"/>
+                    <pic:cNvPr id="0" name="image14.png"/>
                     <pic:cNvPicPr preferRelativeResize="0"/>
                   </pic:nvPicPr>
                   <pic:blipFill>
@@ -3010,12 +3010,12 @@
           <wp:inline distB="114300" distT="114300" distL="114300" distR="114300">
             <wp:extent cx="4538663" cy="3549336"/>
             <wp:effectExtent b="0" l="0" r="0" t="0"/>
-            <wp:docPr id="21" name="image18.png"/>
+            <wp:docPr id="21" name="image17.png"/>
             <a:graphic>
               <a:graphicData uri="http://schemas.openxmlformats.org/drawingml/2006/picture">
                 <pic:pic>
                   <pic:nvPicPr>
-                    <pic:cNvPr id="0" name="image18.png"/>
+                    <pic:cNvPr id="0" name="image17.png"/>
                     <pic:cNvPicPr preferRelativeResize="0"/>
                   </pic:nvPicPr>
                   <pic:blipFill>
@@ -3099,14 +3099,14 @@
         </w:rPr>
         <w:drawing>
           <wp:inline distB="114300" distT="114300" distL="114300" distR="114300">
-            <wp:extent cx="4624388" cy="4148122"/>
+            <wp:extent cx="4200525" cy="4670003"/>
             <wp:effectExtent b="0" l="0" r="0" t="0"/>
-            <wp:docPr id="1" name="image1.png"/>
+            <wp:docPr id="23" name="image27.png"/>
             <a:graphic>
               <a:graphicData uri="http://schemas.openxmlformats.org/drawingml/2006/picture">
                 <pic:pic>
                   <pic:nvPicPr>
-                    <pic:cNvPr id="0" name="image1.png"/>
+                    <pic:cNvPr id="0" name="image27.png"/>
                     <pic:cNvPicPr preferRelativeResize="0"/>
                   </pic:nvPicPr>
                   <pic:blipFill>
@@ -3119,7 +3119,7 @@
                   <pic:spPr>
                     <a:xfrm>
                       <a:off x="0" y="0"/>
-                      <a:ext cx="4624388" cy="4148122"/>
+                      <a:ext cx="4200525" cy="4670003"/>
                     </a:xfrm>
                     <a:prstGeom prst="rect"/>
                     <a:ln/>
@@ -3140,51 +3140,47 @@
         </w:rPr>
         <w:br w:type="textWrapping"/>
       </w:r>
-      <w:hyperlink r:id="rId29">
-        <w:r>
-          <w:rPr>
-            <w:rFonts w:ascii="Times New Roman" w:cs="Times New Roman" w:eastAsia="Times New Roman" w:hAnsi="Times New Roman"/>
-            <w:b w:val="1"/>
-            <w:color w:val="1155cc"/>
-            <w:sz w:val="32"/>
-            <w:szCs w:val="32"/>
-            <w:u w:val="single"/>
-          </w:rPr>
-          <w:drawing>
-            <wp:inline distB="114300" distT="114300" distL="114300" distR="114300">
-              <wp:extent cx="4631624" cy="3467050"/>
-              <wp:effectExtent b="0" l="0" r="0" t="0"/>
-              <wp:docPr id="10" name="image10.png"/>
-              <a:graphic>
-                <a:graphicData uri="http://schemas.openxmlformats.org/drawingml/2006/picture">
-                  <pic:pic>
-                    <pic:nvPicPr>
-                      <pic:cNvPr id="0" name="image10.png"/>
-                      <pic:cNvPicPr preferRelativeResize="0"/>
-                    </pic:nvPicPr>
-                    <pic:blipFill>
-                      <a:blip r:embed="rId30"/>
-                      <a:srcRect b="0" l="0" r="0" t="0"/>
-                      <a:stretch>
-                        <a:fillRect/>
-                      </a:stretch>
-                    </pic:blipFill>
-                    <pic:spPr>
-                      <a:xfrm>
-                        <a:off x="0" y="0"/>
-                        <a:ext cx="4631624" cy="3467050"/>
-                      </a:xfrm>
-                      <a:prstGeom prst="rect"/>
-                      <a:ln/>
-                    </pic:spPr>
-                  </pic:pic>
-                </a:graphicData>
-              </a:graphic>
-            </wp:inline>
-          </w:drawing>
-        </w:r>
-      </w:hyperlink>
-      <w:hyperlink r:id="rId31">
+      <w:r>
+        <w:rPr>
+          <w:rFonts w:ascii="Times New Roman" w:cs="Times New Roman" w:eastAsia="Times New Roman" w:hAnsi="Times New Roman"/>
+          <w:b w:val="1"/>
+          <w:sz w:val="32"/>
+          <w:szCs w:val="32"/>
+        </w:rPr>
+        <w:drawing>
+          <wp:inline distB="114300" distT="114300" distL="114300" distR="114300">
+            <wp:extent cx="4038600" cy="2919413"/>
+            <wp:effectExtent b="0" l="0" r="0" t="0"/>
+            <wp:docPr id="13" name="image13.png"/>
+            <a:graphic>
+              <a:graphicData uri="http://schemas.openxmlformats.org/drawingml/2006/picture">
+                <pic:pic>
+                  <pic:nvPicPr>
+                    <pic:cNvPr id="0" name="image13.png"/>
+                    <pic:cNvPicPr preferRelativeResize="0"/>
+                  </pic:nvPicPr>
+                  <pic:blipFill>
+                    <a:blip r:embed="rId29"/>
+                    <a:srcRect b="0" l="0" r="0" t="0"/>
+                    <a:stretch>
+                      <a:fillRect/>
+                    </a:stretch>
+                  </pic:blipFill>
+                  <pic:spPr>
+                    <a:xfrm>
+                      <a:off x="0" y="0"/>
+                      <a:ext cx="4038600" cy="2919413"/>
+                    </a:xfrm>
+                    <a:prstGeom prst="rect"/>
+                    <a:ln/>
+                  </pic:spPr>
+                </pic:pic>
+              </a:graphicData>
+            </a:graphic>
+          </wp:inline>
+        </w:drawing>
+      </w:r>
+      <w:hyperlink r:id="rId30">
         <w:r>
           <w:rPr>
             <w:rFonts w:ascii="Times New Roman" w:cs="Times New Roman" w:eastAsia="Times New Roman" w:hAnsi="Times New Roman"/>
@@ -3198,7 +3194,7 @@
           <w:br w:type="textWrapping"/>
         </w:r>
       </w:hyperlink>
-      <w:hyperlink r:id="rId32">
+      <w:hyperlink r:id="rId31">
         <w:r>
           <w:rPr>
             <w:rFonts w:ascii="Times New Roman" w:cs="Times New Roman" w:eastAsia="Times New Roman" w:hAnsi="Times New Roman"/>
@@ -3264,16 +3260,16 @@
           <wp:inline distB="114300" distT="114300" distL="114300" distR="114300">
             <wp:extent cx="4919663" cy="4070694"/>
             <wp:effectExtent b="0" l="0" r="0" t="0"/>
-            <wp:docPr id="13" name="image13.png"/>
+            <wp:docPr id="12" name="image15.png"/>
             <a:graphic>
               <a:graphicData uri="http://schemas.openxmlformats.org/drawingml/2006/picture">
                 <pic:pic>
                   <pic:nvPicPr>
-                    <pic:cNvPr id="0" name="image13.png"/>
+                    <pic:cNvPr id="0" name="image15.png"/>
                     <pic:cNvPicPr preferRelativeResize="0"/>
                   </pic:nvPicPr>
                   <pic:blipFill>
-                    <a:blip r:embed="rId33"/>
+                    <a:blip r:embed="rId32"/>
                     <a:srcRect b="0" l="0" r="0" t="0"/>
                     <a:stretch>
                       <a:fillRect/>
@@ -3314,7 +3310,7 @@
           <wp:inline distB="114300" distT="114300" distL="114300" distR="114300">
             <wp:extent cx="5005388" cy="4148984"/>
             <wp:effectExtent b="0" l="0" r="0" t="0"/>
-            <wp:docPr id="9" name="image7.png"/>
+            <wp:docPr id="8" name="image7.png"/>
             <a:graphic>
               <a:graphicData uri="http://schemas.openxmlformats.org/drawingml/2006/picture">
                 <pic:pic>
@@ -3323,7 +3319,7 @@
                     <pic:cNvPicPr preferRelativeResize="0"/>
                   </pic:nvPicPr>
                   <pic:blipFill>
-                    <a:blip r:embed="rId34"/>
+                    <a:blip r:embed="rId33"/>
                     <a:srcRect b="0" l="0" r="0" t="0"/>
                     <a:stretch>
                       <a:fillRect/>
@@ -3356,7 +3352,7 @@
           <w:rFonts w:ascii="Times New Roman" w:cs="Times New Roman" w:eastAsia="Times New Roman" w:hAnsi="Times New Roman"/>
         </w:rPr>
       </w:pPr>
-      <w:hyperlink r:id="rId35">
+      <w:hyperlink r:id="rId34">
         <w:r>
           <w:rPr>
             <w:rFonts w:ascii="Times New Roman" w:cs="Times New Roman" w:eastAsia="Times New Roman" w:hAnsi="Times New Roman"/>
@@ -3402,16 +3398,16 @@
           <wp:inline distB="114300" distT="114300" distL="114300" distR="114300">
             <wp:extent cx="4405313" cy="5393215"/>
             <wp:effectExtent b="0" l="0" r="0" t="0"/>
-            <wp:docPr id="4" name="image3.png"/>
+            <wp:docPr id="3" name="image2.png"/>
             <a:graphic>
               <a:graphicData uri="http://schemas.openxmlformats.org/drawingml/2006/picture">
                 <pic:pic>
                   <pic:nvPicPr>
-                    <pic:cNvPr id="0" name="image3.png"/>
+                    <pic:cNvPr id="0" name="image2.png"/>
                     <pic:cNvPicPr preferRelativeResize="0"/>
                   </pic:nvPicPr>
                   <pic:blipFill>
-                    <a:blip r:embed="rId36"/>
+                    <a:blip r:embed="rId35"/>
                     <a:srcRect b="0" l="0" r="0" t="0"/>
                     <a:stretch>
                       <a:fillRect/>
@@ -3452,16 +3448,16 @@
           <wp:inline distB="114300" distT="114300" distL="114300" distR="114300">
             <wp:extent cx="4633913" cy="1511256"/>
             <wp:effectExtent b="0" l="0" r="0" t="0"/>
-            <wp:docPr id="25" name="image22.png"/>
+            <wp:docPr id="26" name="image21.png"/>
             <a:graphic>
               <a:graphicData uri="http://schemas.openxmlformats.org/drawingml/2006/picture">
                 <pic:pic>
                   <pic:nvPicPr>
-                    <pic:cNvPr id="0" name="image22.png"/>
+                    <pic:cNvPr id="0" name="image21.png"/>
                     <pic:cNvPicPr preferRelativeResize="0"/>
                   </pic:nvPicPr>
                   <pic:blipFill>
-                    <a:blip r:embed="rId37"/>
+                    <a:blip r:embed="rId36"/>
                     <a:srcRect b="0" l="0" r="0" t="0"/>
                     <a:stretch>
                       <a:fillRect/>
@@ -3491,7 +3487,7 @@
         </w:rPr>
         <w:br w:type="textWrapping"/>
       </w:r>
-      <w:hyperlink r:id="rId38">
+      <w:hyperlink r:id="rId37">
         <w:r>
           <w:rPr>
             <w:rFonts w:ascii="Times New Roman" w:cs="Times New Roman" w:eastAsia="Times New Roman" w:hAnsi="Times New Roman"/>
@@ -3575,16 +3571,16 @@
           <wp:inline distB="114300" distT="114300" distL="114300" distR="114300">
             <wp:extent cx="5731200" cy="1308100"/>
             <wp:effectExtent b="0" l="0" r="0" t="0"/>
-            <wp:docPr id="14" name="image12.png"/>
+            <wp:docPr id="14" name="image10.png"/>
             <a:graphic>
               <a:graphicData uri="http://schemas.openxmlformats.org/drawingml/2006/picture">
                 <pic:pic>
                   <pic:nvPicPr>
-                    <pic:cNvPr id="0" name="image12.png"/>
+                    <pic:cNvPr id="0" name="image10.png"/>
                     <pic:cNvPicPr preferRelativeResize="0"/>
                   </pic:nvPicPr>
                   <pic:blipFill>
-                    <a:blip r:embed="rId39"/>
+                    <a:blip r:embed="rId38"/>
                     <a:srcRect b="0" l="0" r="0" t="0"/>
                     <a:stretch>
                       <a:fillRect/>
@@ -3648,7 +3644,7 @@
           <wp:inline distB="114300" distT="114300" distL="114300" distR="114300">
             <wp:extent cx="5731200" cy="2959100"/>
             <wp:effectExtent b="0" l="0" r="0" t="0"/>
-            <wp:docPr id="8" name="image8.png"/>
+            <wp:docPr id="7" name="image8.png"/>
             <a:graphic>
               <a:graphicData uri="http://schemas.openxmlformats.org/drawingml/2006/picture">
                 <pic:pic>
@@ -3657,7 +3653,7 @@
                     <pic:cNvPicPr preferRelativeResize="0"/>
                   </pic:nvPicPr>
                   <pic:blipFill>
-                    <a:blip r:embed="rId40"/>
+                    <a:blip r:embed="rId39"/>
                     <a:srcRect b="0" l="0" r="0" t="0"/>
                     <a:stretch>
                       <a:fillRect/>
@@ -3740,16 +3736,16 @@
           <wp:inline distB="114300" distT="114300" distL="114300" distR="114300">
             <wp:extent cx="4748213" cy="1733550"/>
             <wp:effectExtent b="0" l="0" r="0" t="0"/>
-            <wp:docPr id="22" name="image20.png"/>
+            <wp:docPr id="22" name="image18.png"/>
             <a:graphic>
               <a:graphicData uri="http://schemas.openxmlformats.org/drawingml/2006/picture">
                 <pic:pic>
                   <pic:nvPicPr>
-                    <pic:cNvPr id="0" name="image20.png"/>
+                    <pic:cNvPr id="0" name="image18.png"/>
                     <pic:cNvPicPr preferRelativeResize="0"/>
                   </pic:nvPicPr>
                   <pic:blipFill>
-                    <a:blip r:embed="rId41"/>
+                    <a:blip r:embed="rId40"/>
                     <a:srcRect b="0" l="0" r="0" t="0"/>
                     <a:stretch>
                       <a:fillRect/>
@@ -3815,16 +3811,16 @@
           <wp:inline distB="114300" distT="114300" distL="114300" distR="114300">
             <wp:extent cx="4224338" cy="2441976"/>
             <wp:effectExtent b="0" l="0" r="0" t="0"/>
-            <wp:docPr id="17" name="image17.png"/>
+            <wp:docPr id="17" name="image16.png"/>
             <a:graphic>
               <a:graphicData uri="http://schemas.openxmlformats.org/drawingml/2006/picture">
                 <pic:pic>
                   <pic:nvPicPr>
-                    <pic:cNvPr id="0" name="image17.png"/>
+                    <pic:cNvPr id="0" name="image16.png"/>
                     <pic:cNvPicPr preferRelativeResize="0"/>
                   </pic:nvPicPr>
                   <pic:blipFill>
-                    <a:blip r:embed="rId42"/>
+                    <a:blip r:embed="rId41"/>
                     <a:srcRect b="0" l="0" r="0" t="0"/>
                     <a:stretch>
                       <a:fillRect/>
@@ -3892,16 +3888,16 @@
           <wp:inline distB="114300" distT="114300" distL="114300" distR="114300">
             <wp:extent cx="4424363" cy="2682545"/>
             <wp:effectExtent b="0" l="0" r="0" t="0"/>
-            <wp:docPr id="6" name="image6.png"/>
+            <wp:docPr id="5" name="image5.png"/>
             <a:graphic>
               <a:graphicData uri="http://schemas.openxmlformats.org/drawingml/2006/picture">
                 <pic:pic>
                   <pic:nvPicPr>
-                    <pic:cNvPr id="0" name="image6.png"/>
+                    <pic:cNvPr id="0" name="image5.png"/>
                     <pic:cNvPicPr preferRelativeResize="0"/>
                   </pic:nvPicPr>
                   <pic:blipFill>
-                    <a:blip r:embed="rId43"/>
+                    <a:blip r:embed="rId42"/>
                     <a:srcRect b="0" l="0" r="0" t="0"/>
                     <a:stretch>
                       <a:fillRect/>
@@ -3938,16 +3934,16 @@
           <wp:inline distB="114300" distT="114300" distL="114300" distR="114300">
             <wp:extent cx="4395788" cy="2124874"/>
             <wp:effectExtent b="0" l="0" r="0" t="0"/>
-            <wp:docPr id="27" name="image28.png"/>
+            <wp:docPr id="28" name="image29.png"/>
             <a:graphic>
               <a:graphicData uri="http://schemas.openxmlformats.org/drawingml/2006/picture">
                 <pic:pic>
                   <pic:nvPicPr>
-                    <pic:cNvPr id="0" name="image28.png"/>
+                    <pic:cNvPr id="0" name="image29.png"/>
                     <pic:cNvPicPr preferRelativeResize="0"/>
                   </pic:nvPicPr>
                   <pic:blipFill>
-                    <a:blip r:embed="rId44"/>
+                    <a:blip r:embed="rId43"/>
                     <a:srcRect b="0" l="0" r="0" t="0"/>
                     <a:stretch>
                       <a:fillRect/>
@@ -3984,16 +3980,16 @@
           <wp:inline distB="114300" distT="114300" distL="114300" distR="114300">
             <wp:extent cx="4257675" cy="2587947"/>
             <wp:effectExtent b="0" l="0" r="0" t="0"/>
-            <wp:docPr id="26" name="image24.png"/>
+            <wp:docPr id="27" name="image22.png"/>
             <a:graphic>
               <a:graphicData uri="http://schemas.openxmlformats.org/drawingml/2006/picture">
                 <pic:pic>
                   <pic:nvPicPr>
-                    <pic:cNvPr id="0" name="image24.png"/>
+                    <pic:cNvPr id="0" name="image22.png"/>
                     <pic:cNvPicPr preferRelativeResize="0"/>
                   </pic:nvPicPr>
                   <pic:blipFill>
-                    <a:blip r:embed="rId45"/>
+                    <a:blip r:embed="rId44"/>
                     <a:srcRect b="0" l="0" r="0" t="0"/>
                     <a:stretch>
                       <a:fillRect/>
@@ -4073,7 +4069,7 @@
           <wp:inline distB="114300" distT="114300" distL="114300" distR="114300">
             <wp:extent cx="5731200" cy="1828800"/>
             <wp:effectExtent b="0" l="0" r="0" t="0"/>
-            <wp:docPr id="28" name="image25.png"/>
+            <wp:docPr id="29" name="image25.png"/>
             <a:graphic>
               <a:graphicData uri="http://schemas.openxmlformats.org/drawingml/2006/picture">
                 <pic:pic>
@@ -4082,7 +4078,7 @@
                     <pic:cNvPicPr preferRelativeResize="0"/>
                   </pic:nvPicPr>
                   <pic:blipFill>
-                    <a:blip r:embed="rId46"/>
+                    <a:blip r:embed="rId45"/>
                     <a:srcRect b="0" l="0" r="0" t="0"/>
                     <a:stretch>
                       <a:fillRect/>
@@ -4122,9 +4118,73 @@
     </w:p>
     <w:p>
       <w:pPr>
+        <w:pStyle w:val="Heading2"/>
+        <w:rPr>
+          <w:rFonts w:ascii="Times New Roman" w:cs="Times New Roman" w:eastAsia="Times New Roman" w:hAnsi="Times New Roman"/>
+          <w:b w:val="1"/>
+        </w:rPr>
+      </w:pPr>
+      <w:bookmarkStart w:colFirst="0" w:colLast="0" w:name="_db888vnfxmal" w:id="33"/>
+      <w:bookmarkEnd w:id="33"/>
+      <w:r>
+        <w:rPr>
+          <w:rFonts w:ascii="Times New Roman" w:cs="Times New Roman" w:eastAsia="Times New Roman" w:hAnsi="Times New Roman"/>
+          <w:b w:val="1"/>
+          <w:rtl w:val="0"/>
+        </w:rPr>
+        <w:t xml:space="preserve">Зустріч з комадою:</w:t>
+      </w:r>
+    </w:p>
+    <w:p>
+      <w:pPr>
         <w:rPr/>
       </w:pPr>
       <w:r>
+        <w:rPr/>
+        <w:drawing>
+          <wp:inline distB="114300" distT="114300" distL="114300" distR="114300">
+            <wp:extent cx="5731200" cy="2286000"/>
+            <wp:effectExtent b="0" l="0" r="0" t="0"/>
+            <wp:docPr id="9" name="image9.png"/>
+            <a:graphic>
+              <a:graphicData uri="http://schemas.openxmlformats.org/drawingml/2006/picture">
+                <pic:pic>
+                  <pic:nvPicPr>
+                    <pic:cNvPr id="0" name="image9.png"/>
+                    <pic:cNvPicPr preferRelativeResize="0"/>
+                  </pic:nvPicPr>
+                  <pic:blipFill>
+                    <a:blip r:embed="rId46"/>
+                    <a:srcRect b="0" l="0" r="0" t="0"/>
+                    <a:stretch>
+                      <a:fillRect/>
+                    </a:stretch>
+                  </pic:blipFill>
+                  <pic:spPr>
+                    <a:xfrm>
+                      <a:off x="0" y="0"/>
+                      <a:ext cx="5731200" cy="2286000"/>
+                    </a:xfrm>
+                    <a:prstGeom prst="rect"/>
+                    <a:ln/>
+                  </pic:spPr>
+                </pic:pic>
+              </a:graphicData>
+            </a:graphic>
+          </wp:inline>
+        </w:drawing>
+      </w:r>
+      <w:r>
+        <w:rPr>
+          <w:rtl w:val="0"/>
+        </w:rPr>
+      </w:r>
+    </w:p>
+    <w:p>
+      <w:pPr>
+        <w:rPr/>
+      </w:pPr>
+      <w:r>
         <w:rPr>
           <w:rtl w:val="0"/>
         </w:rPr>
@@ -4139,8 +4199,8 @@
           <w:szCs w:val="28"/>
         </w:rPr>
       </w:pPr>
-      <w:bookmarkStart w:colFirst="0" w:colLast="0" w:name="_e533pqugoo7p" w:id="33"/>
-      <w:bookmarkEnd w:id="33"/>
+      <w:bookmarkStart w:colFirst="0" w:colLast="0" w:name="_e533pqugoo7p" w:id="34"/>
+      <w:bookmarkEnd w:id="34"/>
       <w:r>
         <w:rPr>
           <w:rFonts w:ascii="Times New Roman" w:cs="Times New Roman" w:eastAsia="Times New Roman" w:hAnsi="Times New Roman"/>

</xml_diff>